<commit_message>
user feedback and profile management
</commit_message>
<xml_diff>
--- a/ScopeDocument_22i2553,22i2566,22i2710.docx
+++ b/ScopeDocument_22i2553,22i2566,22i2710.docx
@@ -266,7 +266,7 @@
               </mc:Choice>
               <mc:Fallback>
                 <w:pict>
-                  <v:group w14:anchorId="0A5DAB13" id="Group 149" o:spid="_x0000_s1026" style="position:absolute;margin-left:0;margin-top:0;width:8in;height:95.7pt;z-index:251660288;mso-width-percent:941;mso-height-percent:121;mso-top-percent:23;mso-position-horizontal:center;mso-position-horizontal-relative:page;mso-position-vertical-relative:page;mso-width-percent:941;mso-height-percent:121;mso-top-percent:23" coordorigin="" coordsize="73152,12161" o:gfxdata="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">
+                  <v:group w14:anchorId="56966834" id="Group 149" o:spid="_x0000_s1026" style="position:absolute;margin-left:0;margin-top:0;width:8in;height:95.7pt;z-index:251660288;mso-width-percent:941;mso-height-percent:121;mso-top-percent:23;mso-position-horizontal:center;mso-position-horizontal-relative:page;mso-position-vertical-relative:page;mso-width-percent:941;mso-height-percent:121;mso-top-percent:23" coordorigin="" coordsize="73152,12161" o:gfxdata="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">
                     <v:shape id="Rectangle 51" o:spid="_x0000_s1027" style="position:absolute;width:73152;height:11303;visibility:visible;mso-wrap-style:square;v-text-anchor:middle" coordsize="7312660,1129665" o:gfxdata="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" path="m,l7312660,r,1129665l3619500,733425,,1091565,,xe" fillcolor="#4f81bd [3204]" stroked="f" strokeweight="2pt">
                       <v:path arrowok="t" o:connecttype="custom" o:connectlocs="0,0;7315200,0;7315200,1130373;3620757,733885;0,1092249;0,0" o:connectangles="0,0,0,0,0,0"/>
                     </v:shape>
@@ -1031,6 +1031,13 @@
     </w:sdt>
     <w:sdt>
       <w:sdtPr>
+        <w:rPr>
+          <w:rFonts w:asciiTheme="minorHAnsi" w:eastAsiaTheme="minorEastAsia" w:hAnsiTheme="minorHAnsi" w:cstheme="minorBidi"/>
+          <w:b w:val="0"/>
+          <w:bCs w:val="0"/>
+          <w:sz w:val="22"/>
+          <w:szCs w:val="22"/>
+        </w:rPr>
         <w:id w:val="-502821590"/>
         <w:docPartObj>
           <w:docPartGallery w:val="Table of Contents"/>
@@ -1039,10 +1046,7 @@
       </w:sdtPr>
       <w:sdtEndPr>
         <w:rPr>
-          <w:rFonts w:asciiTheme="minorHAnsi" w:eastAsiaTheme="minorEastAsia" w:hAnsiTheme="minorHAnsi" w:cstheme="minorBidi"/>
           <w:noProof/>
-          <w:sz w:val="22"/>
-          <w:szCs w:val="22"/>
         </w:rPr>
       </w:sdtEndPr>
       <w:sdtContent>
@@ -3207,25 +3211,38 @@
       <w:r>
         <w:t>Project Title</w:t>
       </w:r>
-      <w:bookmarkStart w:id="1" w:name="_GoBack"/>
       <w:bookmarkEnd w:id="0"/>
-      <w:bookmarkEnd w:id="1"/>
     </w:p>
     <w:p>
       <w:r>
-        <w:t>A</w:t>
-      </w:r>
-      <w:r>
-        <w:t>utomobile Showroom Management System</w:t>
+        <w:t>Automobile Showroom Management System</w:t>
       </w:r>
     </w:p>
     <w:p>
       <w:pPr>
         <w:pStyle w:val="Heading1"/>
       </w:pPr>
-      <w:bookmarkStart w:id="2" w:name="_Toc182583584"/>
+      <w:bookmarkStart w:id="1" w:name="_Toc182583584"/>
       <w:r>
         <w:t>Project Overview</w:t>
+      </w:r>
+      <w:bookmarkEnd w:id="1"/>
+    </w:p>
+    <w:p>
+      <w:pPr>
+        <w:jc w:val="both"/>
+      </w:pPr>
+      <w:r>
+        <w:t>The Automobile Showroom Management System is a web-based platform designed to streamline showroom operations such as inventory management, customer interactions, order processing, and sales tracking. Built on the MERN stack, the system is modular, secure, and scalable. It integrates advanced features like third-party APIs for authentication, payments, notifications, and customer support, ensuring an enhanced user experience for administrators, sales representatives, and customers.</w:t>
+      </w:r>
+    </w:p>
+    <w:p>
+      <w:pPr>
+        <w:pStyle w:val="Heading1"/>
+      </w:pPr>
+      <w:bookmarkStart w:id="2" w:name="_Toc182583585"/>
+      <w:r>
+        <w:t>System Objectives</w:t>
       </w:r>
       <w:bookmarkEnd w:id="2"/>
     </w:p>
@@ -3234,37 +3251,7 @@
         <w:jc w:val="both"/>
       </w:pPr>
       <w:r>
-        <w:t>T</w:t>
-      </w:r>
-      <w:r>
-        <w:t xml:space="preserve">he Automobile Showroom Management System is a web-based platform designed to streamline showroom operations such as inventory </w:t>
-      </w:r>
-      <w:r>
-        <w:t>management, customer interactions, order processing, and sales tracking. Built on the MERN stack, the system is modular, secure, and scalable. It integrates advanced features like third-party APIs for authentication, payments, notifications, and customer s</w:t>
-      </w:r>
-      <w:r>
-        <w:t>upport, ensuring an enhanced user experience for administrators, sales representatives, and customers.</w:t>
-      </w:r>
-    </w:p>
-    <w:p>
-      <w:pPr>
-        <w:pStyle w:val="Heading1"/>
-      </w:pPr>
-      <w:bookmarkStart w:id="3" w:name="_Toc182583585"/>
-      <w:r>
-        <w:t>System Objectives</w:t>
-      </w:r>
-      <w:bookmarkEnd w:id="3"/>
-    </w:p>
-    <w:p>
-      <w:pPr>
-        <w:jc w:val="both"/>
-      </w:pPr>
-      <w:r>
-        <w:t>-</w:t>
-      </w:r>
-      <w:r>
-        <w:t xml:space="preserve"> Provide a centralized platform for managing automobile showroom operations efficiently.</w:t>
+        <w:t>- Provide a centralized platform for managing automobile showroom operations efficiently.</w:t>
       </w:r>
     </w:p>
     <w:p>
@@ -3272,10 +3259,7 @@
         <w:jc w:val="both"/>
       </w:pPr>
       <w:r>
-        <w:t>- Facilitate seamless interactions between sh</w:t>
-      </w:r>
-      <w:r>
-        <w:t>owroom staff and customers.</w:t>
+        <w:t>- Facilitate seamless interactions between showroom staff and customers.</w:t>
       </w:r>
     </w:p>
     <w:p>
@@ -3299,59 +3283,47 @@
         <w:jc w:val="both"/>
       </w:pPr>
       <w:r>
-        <w:t>- Integrate modern technologies and APIs for s</w:t>
-      </w:r>
-      <w:r>
-        <w:t>ecure payments, notifications, and instant customer support.</w:t>
+        <w:t>- Integrate modern technologies and APIs for secure payments, notifications, and instant customer support.</w:t>
       </w:r>
     </w:p>
     <w:p>
       <w:pPr>
         <w:pStyle w:val="Heading1"/>
       </w:pPr>
-      <w:bookmarkStart w:id="4" w:name="_Toc182583586"/>
+      <w:bookmarkStart w:id="3" w:name="_Toc182583586"/>
       <w:r>
         <w:t>Key Features and Modules</w:t>
       </w:r>
-      <w:bookmarkEnd w:id="4"/>
+      <w:bookmarkEnd w:id="3"/>
     </w:p>
     <w:p>
       <w:pPr>
         <w:pStyle w:val="Heading2"/>
       </w:pPr>
-      <w:bookmarkStart w:id="5" w:name="_Toc182583587"/>
+      <w:bookmarkStart w:id="4" w:name="_Toc182583587"/>
       <w:r>
         <w:t>1. Admin Panel</w:t>
       </w:r>
-      <w:bookmarkEnd w:id="5"/>
+      <w:bookmarkEnd w:id="4"/>
     </w:p>
     <w:p>
       <w:r>
-        <w:t>T</w:t>
-      </w:r>
-      <w:r>
-        <w:t>he Admin Panel ensures effective management of users, vehicles, orders, and analytics.</w:t>
+        <w:t>The Admin Panel ensures effective management of users, vehicles, orders, and analytics.</w:t>
       </w:r>
     </w:p>
     <w:p>
       <w:pPr>
         <w:pStyle w:val="Heading3"/>
       </w:pPr>
-      <w:bookmarkStart w:id="6" w:name="_Toc182583588"/>
+      <w:bookmarkStart w:id="5" w:name="_Toc182583588"/>
       <w:r>
         <w:t>User Management</w:t>
       </w:r>
-      <w:bookmarkEnd w:id="6"/>
+      <w:bookmarkEnd w:id="5"/>
     </w:p>
     <w:p>
       <w:r>
-        <w:t>R</w:t>
-      </w:r>
-      <w:r>
-        <w:t xml:space="preserve">ole-Based Access Control: Assign and manage roles </w:t>
-      </w:r>
-      <w:r>
-        <w:t>(Admin, Sales Representative, Customer).</w:t>
+        <w:t>Role-Based Access Control: Assign and manage roles (Admin, Sales Representative, Customer).</w:t>
       </w:r>
     </w:p>
     <w:p>
@@ -3363,27 +3335,21 @@
       <w:pPr>
         <w:pStyle w:val="Heading3"/>
       </w:pPr>
-      <w:bookmarkStart w:id="7" w:name="_Toc182583589"/>
+      <w:bookmarkStart w:id="6" w:name="_Toc182583589"/>
       <w:r>
         <w:t>Inventory Management</w:t>
       </w:r>
-      <w:bookmarkEnd w:id="7"/>
+      <w:bookmarkEnd w:id="6"/>
     </w:p>
     <w:p>
       <w:r>
-        <w:t>V</w:t>
-      </w:r>
-      <w:r>
-        <w:t>ehicle Listings: Add, update, and delete vehicle records.</w:t>
+        <w:t>Vehicle Listings: Add, update, and delete vehicle records.</w:t>
       </w:r>
     </w:p>
     <w:p>
       <w:r>
         <w:lastRenderedPageBreak/>
-        <w:t>Categorization and Organization: Categorize vehicles by type, mo</w:t>
-      </w:r>
-      <w:r>
-        <w:t>del, make, and price.</w:t>
+        <w:t>Categorization and Organization: Categorize vehicles by type, model, make, and price.</w:t>
       </w:r>
     </w:p>
     <w:p>
@@ -3400,21 +3366,15 @@
       <w:pPr>
         <w:pStyle w:val="Heading3"/>
       </w:pPr>
-      <w:bookmarkStart w:id="8" w:name="_Toc182583590"/>
+      <w:bookmarkStart w:id="7" w:name="_Toc182583590"/>
       <w:r>
         <w:t>Sales Management</w:t>
       </w:r>
-      <w:bookmarkEnd w:id="8"/>
+      <w:bookmarkEnd w:id="7"/>
     </w:p>
     <w:p>
       <w:r>
-        <w:t>O</w:t>
-      </w:r>
-      <w:r>
-        <w:t>rder Management: Track and manage sales orders with re</w:t>
-      </w:r>
-      <w:r>
-        <w:t>al-time status updates (Pending, Completed, Canceled).</w:t>
+        <w:t>Order Management: Track and manage sales orders with real-time status updates (Pending, Completed, Canceled).</w:t>
       </w:r>
     </w:p>
     <w:p>
@@ -3426,44 +3386,35 @@
       <w:pPr>
         <w:pStyle w:val="Heading3"/>
       </w:pPr>
-      <w:bookmarkStart w:id="9" w:name="_Toc182583591"/>
+      <w:bookmarkStart w:id="8" w:name="_Toc182583591"/>
       <w:r>
         <w:t>Transaction Management</w:t>
       </w:r>
-      <w:bookmarkEnd w:id="9"/>
+      <w:bookmarkEnd w:id="8"/>
     </w:p>
     <w:p>
       <w:r>
-        <w:t>T</w:t>
-      </w:r>
-      <w:r>
-        <w:t>ransaction Overview: View all payment transactions and methods (Online Payment, Cash on Delivery).</w:t>
+        <w:t>Transaction Overview: View all payment transactions and methods (Online Payment, Cash on Delivery).</w:t>
       </w:r>
     </w:p>
     <w:p>
       <w:r>
-        <w:t xml:space="preserve">Revenue Tracking: Monitor </w:t>
-      </w:r>
-      <w:r>
-        <w:t>showroom revenue and performance trends.</w:t>
+        <w:t>Revenue Tracking: Monitor showroom revenue and performance trends.</w:t>
       </w:r>
     </w:p>
     <w:p>
       <w:pPr>
         <w:pStyle w:val="Heading3"/>
       </w:pPr>
-      <w:bookmarkStart w:id="10" w:name="_Toc182583592"/>
+      <w:bookmarkStart w:id="9" w:name="_Toc182583592"/>
       <w:r>
         <w:t>Analytics and Reporting</w:t>
       </w:r>
-      <w:bookmarkEnd w:id="10"/>
+      <w:bookmarkEnd w:id="9"/>
     </w:p>
     <w:p>
       <w:r>
-        <w:t>S</w:t>
-      </w:r>
-      <w:r>
-        <w:t>ales Reports: Generate daily, weekly, and monthly sales reports.</w:t>
+        <w:t>Sales Reports: Generate daily, weekly, and monthly sales reports.</w:t>
       </w:r>
     </w:p>
     <w:p>
@@ -3475,60 +3426,45 @@
       <w:pPr>
         <w:pStyle w:val="Heading3"/>
       </w:pPr>
-      <w:bookmarkStart w:id="11" w:name="_Toc182583593"/>
+      <w:bookmarkStart w:id="10" w:name="_Toc182583593"/>
       <w:r>
         <w:t>Video Link Management</w:t>
       </w:r>
-      <w:bookmarkEnd w:id="11"/>
+      <w:bookmarkEnd w:id="10"/>
     </w:p>
     <w:p>
       <w:r>
-        <w:t>T</w:t>
-      </w:r>
-      <w:r>
-        <w:t xml:space="preserve">utorials and Demos: Add, </w:t>
-      </w:r>
-      <w:r>
-        <w:t>update, and delete video links showcasing tutorials, features, and demo videos for vehicles.</w:t>
+        <w:t>Tutorials and Demos: Add, update, and delete video links showcasing tutorials, features, and demo videos for vehicles.</w:t>
       </w:r>
     </w:p>
     <w:p>
       <w:pPr>
         <w:pStyle w:val="Heading2"/>
       </w:pPr>
-      <w:bookmarkStart w:id="12" w:name="_Toc182583594"/>
+      <w:bookmarkStart w:id="11" w:name="_Toc182583594"/>
       <w:r>
         <w:t>2. Sales Representative Panel</w:t>
       </w:r>
-      <w:bookmarkEnd w:id="12"/>
+      <w:bookmarkEnd w:id="11"/>
     </w:p>
     <w:p>
       <w:r>
-        <w:t>T</w:t>
-      </w:r>
-      <w:r>
-        <w:t>he Sales Panel focuses on customer interactions and closing deals efficiently.</w:t>
+        <w:t>The Sales Panel focuses on customer interactions and closing deals efficiently.</w:t>
       </w:r>
     </w:p>
     <w:p>
       <w:pPr>
         <w:pStyle w:val="Heading3"/>
       </w:pPr>
-      <w:bookmarkStart w:id="13" w:name="_Toc182583595"/>
+      <w:bookmarkStart w:id="12" w:name="_Toc182583595"/>
       <w:r>
         <w:t>Customer Management</w:t>
       </w:r>
-      <w:bookmarkEnd w:id="13"/>
+      <w:bookmarkEnd w:id="12"/>
     </w:p>
     <w:p>
       <w:r>
-        <w:t>C</w:t>
-      </w:r>
-      <w:r>
-        <w:t>ustomer Profiles: View, add, and</w:t>
-      </w:r>
-      <w:r>
-        <w:t xml:space="preserve"> update customer information.</w:t>
+        <w:t>Customer Profiles: View, add, and update customer information.</w:t>
       </w:r>
     </w:p>
     <w:p>
@@ -3540,183 +3476,228 @@
       <w:pPr>
         <w:pStyle w:val="Heading3"/>
       </w:pPr>
-      <w:bookmarkStart w:id="14" w:name="_Toc182583596"/>
+      <w:bookmarkStart w:id="13" w:name="_Toc182583596"/>
       <w:r>
         <w:t>Quotation Management</w:t>
       </w:r>
-      <w:bookmarkEnd w:id="14"/>
+      <w:bookmarkEnd w:id="13"/>
     </w:p>
     <w:p>
       <w:r>
-        <w:t>Q</w:t>
-      </w:r>
-      <w:r>
-        <w:t>uotation Generation: Generate customized price quotes, including financing and installment options.</w:t>
+        <w:t>Quotation Generation: Generate customized price quotes, including financing and installment options.</w:t>
       </w:r>
     </w:p>
     <w:p>
       <w:r>
-        <w:t>Follow-Up Notification</w:t>
-      </w:r>
-      <w:r>
-        <w:t>s: Automatically send follow-up SMS or email notifications.</w:t>
+        <w:t>Follow-Up Notifications: Automatically send follow-up SMS or email notifications.</w:t>
       </w:r>
     </w:p>
     <w:p>
       <w:pPr>
         <w:pStyle w:val="Heading3"/>
       </w:pPr>
-      <w:bookmarkStart w:id="15" w:name="_Toc182583597"/>
+      <w:bookmarkStart w:id="14" w:name="_Toc182583597"/>
       <w:r>
         <w:t>Order and Delivery Management</w:t>
       </w:r>
-      <w:bookmarkEnd w:id="15"/>
+      <w:bookmarkEnd w:id="14"/>
     </w:p>
     <w:p>
       <w:r>
-        <w:t>O</w:t>
-      </w:r>
-      <w:r>
-        <w:t>rder Updates: Manage customer orders and update statuses (Pending, Processing, Delivered).</w:t>
+        <w:t>Order Updates: Manage customer orders and update statuses (Pending, Processing, Delivered).</w:t>
       </w:r>
     </w:p>
     <w:p>
       <w:r>
-        <w:t>Delivery Scheduling: Coordinate and schedule vehicle deliveries with custo</w:t>
-      </w:r>
-      <w:r>
-        <w:t>mers.</w:t>
+        <w:t>Delivery Scheduling: Coordinate and schedule vehicle deliveries with customers.</w:t>
       </w:r>
     </w:p>
     <w:p>
       <w:pPr>
         <w:pStyle w:val="Heading3"/>
       </w:pPr>
-      <w:bookmarkStart w:id="16" w:name="_Toc182583598"/>
+      <w:bookmarkStart w:id="15" w:name="_Toc182583598"/>
       <w:r>
         <w:lastRenderedPageBreak/>
         <w:t>Discount and Offers Management</w:t>
       </w:r>
-      <w:bookmarkEnd w:id="16"/>
+      <w:bookmarkEnd w:id="15"/>
     </w:p>
     <w:p>
       <w:r>
-        <w:t>P</w:t>
-      </w:r>
-      <w:r>
-        <w:t>romotions: Add or remove limited-time discounts on vehicles.</w:t>
+        <w:t>Promotions: Add or remove limited-time discounts on vehicles.</w:t>
       </w:r>
     </w:p>
     <w:p>
       <w:pPr>
         <w:pStyle w:val="Heading2"/>
       </w:pPr>
-      <w:bookmarkStart w:id="17" w:name="_Toc182583599"/>
+      <w:bookmarkStart w:id="16" w:name="_Toc182583599"/>
       <w:r>
         <w:t>3. Customer Panel</w:t>
+      </w:r>
+      <w:bookmarkEnd w:id="16"/>
+    </w:p>
+    <w:p>
+      <w:r>
+        <w:t>The Customer Panel is designed for ease of use, offering a seamless experience from browsing to purchase.</w:t>
+      </w:r>
+    </w:p>
+    <w:p>
+      <w:pPr>
+        <w:pStyle w:val="Heading3"/>
+        <w:rPr>
+          <w:highlight w:val="yellow"/>
+        </w:rPr>
+      </w:pPr>
+      <w:bookmarkStart w:id="17" w:name="_Toc182583600"/>
+      <w:r>
+        <w:rPr>
+          <w:highlight w:val="yellow"/>
+        </w:rPr>
+        <w:t>Vehicle Catalog</w:t>
       </w:r>
       <w:bookmarkEnd w:id="17"/>
     </w:p>
     <w:p>
       <w:r>
-        <w:t>T</w:t>
-      </w:r>
-      <w:r>
-        <w:t>he Customer Panel is designed for ease of use, offering a seamless experience from browsing to purchase.</w:t>
-      </w:r>
-    </w:p>
-    <w:p>
-      <w:pPr>
-        <w:pStyle w:val="Heading3"/>
-      </w:pPr>
-      <w:bookmarkStart w:id="18" w:name="_Toc182583600"/>
-      <w:r>
-        <w:t>Vehicle Catalog</w:t>
-      </w:r>
-      <w:bookmarkEnd w:id="18"/>
-    </w:p>
-    <w:p>
-      <w:r>
-        <w:t>S</w:t>
-      </w:r>
-      <w:r>
-        <w:t>earch and Filter</w:t>
-      </w:r>
-      <w:r>
-        <w:t>: Search for vehicles by category, price, and make.</w:t>
+        <w:rPr>
+          <w:highlight w:val="yellow"/>
+        </w:rPr>
+        <w:t>Search and Filter: Search for vehicles by category, price, and make.</w:t>
       </w:r>
     </w:p>
     <w:p>
       <w:r>
+        <w:rPr>
+          <w:highlight w:val="yellow"/>
+        </w:rPr>
         <w:t>Detailed Information: View specifications, pricing, images, videos, and customer reviews.</w:t>
       </w:r>
     </w:p>
     <w:p>
       <w:pPr>
         <w:pStyle w:val="Heading3"/>
+        <w:rPr>
+          <w:highlight w:val="yellow"/>
+        </w:rPr>
       </w:pPr>
-      <w:bookmarkStart w:id="19" w:name="_Toc182583601"/>
+      <w:bookmarkStart w:id="18" w:name="_Toc182583601"/>
       <w:r>
+        <w:rPr>
+          <w:highlight w:val="yellow"/>
+        </w:rPr>
         <w:t>Booking and Inquiry</w:t>
       </w:r>
-      <w:bookmarkEnd w:id="19"/>
+      <w:bookmarkEnd w:id="18"/>
     </w:p>
     <w:p>
+      <w:pPr>
+        <w:rPr>
+          <w:highlight w:val="yellow"/>
+        </w:rPr>
+      </w:pPr>
       <w:r>
-        <w:t>T</w:t>
+        <w:rPr>
+          <w:highlight w:val="yellow"/>
+        </w:rPr>
+        <w:t>Test Drive Booking: Schedule test drives for preferred vehicles.</w:t>
       </w:r>
+    </w:p>
+    <w:p>
+      <w:pPr>
+        <w:rPr>
+          <w:highlight w:val="yellow"/>
+        </w:rPr>
+      </w:pPr>
       <w:r>
-        <w:t>est Drive Booking: Schedule test drives for preferred vehicles.</w:t>
+        <w:rPr>
+          <w:highlight w:val="yellow"/>
+        </w:rPr>
+        <w:t>Inquiry Form: Submit questions about vehicles or showroom services.</w:t>
       </w:r>
     </w:p>
     <w:p>
       <w:r>
-        <w:t xml:space="preserve">Inquiry Form: Submit </w:t>
-      </w:r>
-      <w:r>
-        <w:t>questions about vehicles or showroom services.</w:t>
-      </w:r>
-    </w:p>
-    <w:p>
-      <w:r>
+        <w:rPr>
+          <w:highlight w:val="yellow"/>
+        </w:rPr>
         <w:t>Notification System: Receive email or SMS updates for inquiries and bookings.</w:t>
       </w:r>
     </w:p>
     <w:p>
       <w:pPr>
         <w:pStyle w:val="Heading3"/>
+        <w:rPr>
+          <w:highlight w:val="yellow"/>
+        </w:rPr>
       </w:pPr>
-      <w:bookmarkStart w:id="20" w:name="_Toc182583602"/>
+      <w:bookmarkStart w:id="19" w:name="_Toc182583602"/>
       <w:r>
+        <w:rPr>
+          <w:highlight w:val="yellow"/>
+        </w:rPr>
         <w:t>Order Processing</w:t>
       </w:r>
-      <w:bookmarkEnd w:id="20"/>
+      <w:bookmarkEnd w:id="19"/>
     </w:p>
     <w:p>
+      <w:pPr>
+        <w:rPr>
+          <w:highlight w:val="yellow"/>
+        </w:rPr>
+      </w:pPr>
       <w:r>
-        <w:t>S</w:t>
-      </w:r>
-      <w:r>
-        <w:t>hopping Cart: Add vehicles to a shopping cart for purchase.</w:t>
+        <w:rPr>
+          <w:highlight w:val="yellow"/>
+        </w:rPr>
+        <w:t>Shopping Cart: Add vehicles to a shopping cart for purchase.</w:t>
       </w:r>
     </w:p>
     <w:p>
+      <w:pPr>
+        <w:rPr>
+          <w:highlight w:val="yellow"/>
+        </w:rPr>
+      </w:pPr>
       <w:r>
+        <w:rPr>
+          <w:highlight w:val="yellow"/>
+        </w:rPr>
         <w:t>Checkout:</w:t>
       </w:r>
     </w:p>
     <w:p>
+      <w:pPr>
+        <w:rPr>
+          <w:highlight w:val="yellow"/>
+        </w:rPr>
+      </w:pPr>
       <w:r>
+        <w:rPr>
+          <w:highlight w:val="yellow"/>
+        </w:rPr>
         <w:t xml:space="preserve">  - Cash on Delivery: Proceed with COD options.</w:t>
       </w:r>
     </w:p>
     <w:p>
+      <w:pPr>
+        <w:rPr>
+          <w:highlight w:val="yellow"/>
+        </w:rPr>
+      </w:pPr>
       <w:r>
+        <w:rPr>
+          <w:highlight w:val="yellow"/>
+        </w:rPr>
         <w:t xml:space="preserve">  - Online Payment: Complete transactions using secure payment gateways.</w:t>
       </w:r>
     </w:p>
     <w:p>
       <w:r>
+        <w:rPr>
+          <w:highlight w:val="yellow"/>
+        </w:rPr>
         <w:t>Order Confirmation: Display and email order confirmation details.</w:t>
       </w:r>
     </w:p>
@@ -3724,18 +3705,15 @@
       <w:pPr>
         <w:pStyle w:val="Heading3"/>
       </w:pPr>
-      <w:bookmarkStart w:id="21" w:name="_Toc182583603"/>
+      <w:bookmarkStart w:id="20" w:name="_Toc182583603"/>
       <w:r>
         <w:t>Order History</w:t>
       </w:r>
-      <w:bookmarkEnd w:id="21"/>
+      <w:bookmarkEnd w:id="20"/>
     </w:p>
     <w:p>
       <w:r>
-        <w:t>P</w:t>
-      </w:r>
-      <w:r>
-        <w:t>urchase Records: View all past purchases and invoices.</w:t>
+        <w:t>Purchase Records: View all past purchases and invoices.</w:t>
       </w:r>
     </w:p>
     <w:p>
@@ -3747,18 +3725,15 @@
       <w:pPr>
         <w:pStyle w:val="Heading3"/>
       </w:pPr>
-      <w:bookmarkStart w:id="22" w:name="_Toc182583604"/>
+      <w:bookmarkStart w:id="21" w:name="_Toc182583604"/>
       <w:r>
         <w:t>Account Management</w:t>
       </w:r>
-      <w:bookmarkEnd w:id="22"/>
+      <w:bookmarkEnd w:id="21"/>
     </w:p>
     <w:p>
       <w:r>
-        <w:t>P</w:t>
-      </w:r>
-      <w:r>
-        <w:t>rofile Management: Add or update personal details.</w:t>
+        <w:t>Profile Management: Add or update personal details.</w:t>
       </w:r>
     </w:p>
     <w:p>
@@ -3770,21 +3745,20 @@
       <w:pPr>
         <w:pStyle w:val="Heading3"/>
       </w:pPr>
-      <w:bookmarkStart w:id="23" w:name="_Toc182583605"/>
+      <w:bookmarkStart w:id="22" w:name="_Toc182583605"/>
       <w:r>
         <w:t>Customer Support</w:t>
       </w:r>
-      <w:bookmarkEnd w:id="23"/>
+      <w:bookmarkEnd w:id="22"/>
     </w:p>
     <w:p>
       <w:r>
-        <w:t>I</w:t>
+        <w:t>Instant Assistance: Use Gemini API for automated responses to custo</w:t>
       </w:r>
+      <w:bookmarkStart w:id="23" w:name="_GoBack"/>
+      <w:bookmarkEnd w:id="23"/>
       <w:r>
-        <w:t xml:space="preserve">nstant Assistance: Use Gemini API for automated </w:t>
-      </w:r>
-      <w:r>
-        <w:t>responses to customer queries.</w:t>
+        <w:t>mer queries.</w:t>
       </w:r>
     </w:p>
     <w:p>
@@ -3809,10 +3783,7 @@
     </w:p>
     <w:p>
       <w:r>
-        <w:t>-</w:t>
-      </w:r>
-      <w:r>
-        <w:t xml:space="preserve"> React.js: Responsive and dynamic user interfaces.</w:t>
+        <w:t>- React.js: Responsive and dynamic user interfaces.</w:t>
       </w:r>
     </w:p>
     <w:p>
@@ -3833,10 +3804,7 @@
     </w:p>
     <w:p>
       <w:r>
-        <w:t>-</w:t>
-      </w:r>
-      <w:r>
-        <w:t xml:space="preserve"> Node.js with Express.js: Server-side logic and API handling.</w:t>
+        <w:t>- Node.js with Express.js: Server-side logic and API handling.</w:t>
       </w:r>
     </w:p>
     <w:p>
@@ -3851,13 +3819,7 @@
     </w:p>
     <w:p>
       <w:r>
-        <w:t>-</w:t>
-      </w:r>
-      <w:r>
-        <w:t xml:space="preserve"> MongoDB: Fl</w:t>
-      </w:r>
-      <w:r>
-        <w:t>exible data storage for vehicles, users, and orders.</w:t>
+        <w:t>- MongoDB: Flexible data storage for vehicles, users, and orders.</w:t>
       </w:r>
     </w:p>
     <w:p>
@@ -3872,10 +3834,7 @@
     </w:p>
     <w:p>
       <w:r>
-        <w:t>-</w:t>
-      </w:r>
-      <w:r>
-        <w:t xml:space="preserve"> Authentication API: Social login via Google and Facebook.</w:t>
+        <w:t>- Authentication API: Social login via Google and Facebook.</w:t>
       </w:r>
     </w:p>
     <w:p>
@@ -3885,10 +3844,7 @@
     </w:p>
     <w:p>
       <w:r>
-        <w:t>- SMS API: Notifications for bookings, orders, a</w:t>
-      </w:r>
-      <w:r>
-        <w:t>nd follow-ups.</w:t>
+        <w:t>- SMS API: Notifications for bookings, orders, and follow-ups.</w:t>
       </w:r>
     </w:p>
     <w:p>
@@ -3916,10 +3872,7 @@
     </w:p>
     <w:p>
       <w:r>
-        <w:t>-</w:t>
-      </w:r>
-      <w:r>
-        <w:t xml:space="preserve"> Frontend: Vercel or Netlify.</w:t>
+        <w:t>- Frontend: Vercel or Netlify.</w:t>
       </w:r>
     </w:p>
     <w:p>
@@ -3944,16 +3897,7 @@
     </w:p>
     <w:p>
       <w:r>
-        <w:t>A</w:t>
-      </w:r>
-      <w:r>
-        <w:t xml:space="preserve"> </w:t>
-      </w:r>
-      <w:r>
-        <w:t>similar system is CarMax, which provides a comprehensive platform for vehicle browsing, test drives, financing, and purchases. It integrates features such as advanced search filters, secure online payments, and customer support, making it an industry bench</w:t>
-      </w:r>
-      <w:r>
-        <w:t>mark.</w:t>
+        <w:t>A similar system is CarMax, which provides a comprehensive platform for vehicle browsing, test drives, financing, and purchases. It integrates features such as advanced search filters, secure online payments, and customer support, making it an industry benchmark.</w:t>
       </w:r>
     </w:p>
     <w:p>
@@ -3968,10 +3912,7 @@
     </w:p>
     <w:p>
       <w:r>
-        <w:t>-</w:t>
-      </w:r>
-      <w:r>
-        <w:t xml:space="preserve"> Enhanced operational efficiency for showroom staff.</w:t>
+        <w:t>- Enhanced operational efficiency for showroom staff.</w:t>
       </w:r>
     </w:p>
     <w:p>
@@ -3986,10 +3927,7 @@
     </w:p>
     <w:p>
       <w:r>
-        <w:t>- Valuable insights through analytics and reporti</w:t>
-      </w:r>
-      <w:r>
-        <w:t>ng.</w:t>
+        <w:t>- Valuable insights through analytics and reporting.</w:t>
       </w:r>
     </w:p>
     <w:sectPr>
@@ -4070,7 +4008,7 @@
           <w:rPr>
             <w:noProof/>
           </w:rPr>
-          <w:t>1</w:t>
+          <w:t>5</w:t>
         </w:r>
         <w:r>
           <w:rPr>
@@ -16082,7 +16020,7 @@
 </file>
 
 <file path=customXml/itemProps2.xml><?xml version="1.0" encoding="utf-8"?>
-<ds:datastoreItem xmlns:ds="http://schemas.openxmlformats.org/officeDocument/2006/customXml" ds:itemID="{559ACE90-F959-4295-ACE8-EE1D2A31B7BC}">
+<ds:datastoreItem xmlns:ds="http://schemas.openxmlformats.org/officeDocument/2006/customXml" ds:itemID="{CD6ADE37-06C4-4342-AD59-AE2F9BF88440}">
   <ds:schemaRefs>
     <ds:schemaRef ds:uri="http://schemas.openxmlformats.org/officeDocument/2006/bibliography"/>
   </ds:schemaRefs>

</xml_diff>